<commit_message>
correccion Plan de riesgo
</commit_message>
<xml_diff>
--- a/Estrategia del proyecto/PD Plan de Riesgo.docx
+++ b/Estrategia del proyecto/PD Plan de Riesgo.docx
@@ -1398,17 +1398,15 @@
         <w:pStyle w:val="Ttulo1"/>
       </w:pPr>
       <w:bookmarkStart w:id="0" w:name="_Toc160628085"/>
-      <w:bookmarkStart w:id="1" w:name="_GoBack"/>
-      <w:bookmarkEnd w:id="1"/>
       <w:r>
         <w:br w:type="page"/>
       </w:r>
-      <w:bookmarkStart w:id="2" w:name="_Toc161910339"/>
+      <w:bookmarkStart w:id="1" w:name="_Toc161910339"/>
       <w:r>
         <w:lastRenderedPageBreak/>
         <w:t>Introducción</w:t>
       </w:r>
-      <w:bookmarkEnd w:id="2"/>
+      <w:bookmarkEnd w:id="1"/>
     </w:p>
     <w:p>
       <w:pPr>
@@ -1433,11 +1431,11 @@
       <w:pPr>
         <w:pStyle w:val="Ttulo2"/>
       </w:pPr>
-      <w:bookmarkStart w:id="3" w:name="_Toc161910340"/>
+      <w:bookmarkStart w:id="2" w:name="_Toc161910340"/>
       <w:r>
         <w:t>Objetivo</w:t>
       </w:r>
-      <w:bookmarkEnd w:id="3"/>
+      <w:bookmarkEnd w:id="2"/>
     </w:p>
     <w:p>
       <w:pPr>
@@ -1454,11 +1452,11 @@
       <w:pPr>
         <w:pStyle w:val="Ttulo2"/>
       </w:pPr>
-      <w:bookmarkStart w:id="4" w:name="_Toc161910341"/>
+      <w:bookmarkStart w:id="3" w:name="_Toc161910341"/>
       <w:r>
         <w:t>Alcance</w:t>
       </w:r>
-      <w:bookmarkEnd w:id="4"/>
+      <w:bookmarkEnd w:id="3"/>
     </w:p>
     <w:p>
       <w:pPr>
@@ -1475,13 +1473,13 @@
       <w:pPr>
         <w:pStyle w:val="Ttulo2"/>
       </w:pPr>
-      <w:bookmarkStart w:id="5" w:name="_Toc161050536"/>
-      <w:bookmarkStart w:id="6" w:name="_Toc161910342"/>
+      <w:bookmarkStart w:id="4" w:name="_Toc161050536"/>
+      <w:bookmarkStart w:id="5" w:name="_Toc161910342"/>
       <w:r>
         <w:t>Definiciones y Abreviaturas</w:t>
       </w:r>
+      <w:bookmarkEnd w:id="4"/>
       <w:bookmarkEnd w:id="5"/>
-      <w:bookmarkEnd w:id="6"/>
     </w:p>
     <w:p>
       <w:pPr>
@@ -1495,17 +1493,17 @@
       <w:pPr>
         <w:pStyle w:val="Ttulo1"/>
       </w:pPr>
-      <w:bookmarkStart w:id="7" w:name="_Toc161910343"/>
+      <w:bookmarkStart w:id="6" w:name="_Toc161910343"/>
       <w:r>
         <w:t>Riesgos</w:t>
       </w:r>
-      <w:bookmarkEnd w:id="7"/>
+      <w:bookmarkEnd w:id="6"/>
     </w:p>
     <w:p>
       <w:pPr>
         <w:pStyle w:val="Ttulo2"/>
       </w:pPr>
-      <w:bookmarkStart w:id="8" w:name="_Toc161910344"/>
+      <w:bookmarkStart w:id="7" w:name="_Toc161910344"/>
       <w:r>
         <w:t xml:space="preserve">Criterios para </w:t>
       </w:r>
@@ -1515,17 +1513,17 @@
       <w:r>
         <w:t>de riesgos</w:t>
       </w:r>
-      <w:bookmarkEnd w:id="8"/>
+      <w:bookmarkEnd w:id="7"/>
     </w:p>
     <w:p>
       <w:pPr>
         <w:pStyle w:val="Ttulo3"/>
       </w:pPr>
-      <w:bookmarkStart w:id="9" w:name="_Toc161910345"/>
+      <w:bookmarkStart w:id="8" w:name="_Toc161910345"/>
       <w:r>
         <w:t>Probabilidad.</w:t>
       </w:r>
-      <w:bookmarkEnd w:id="9"/>
+      <w:bookmarkEnd w:id="8"/>
       <w:r>
         <w:t xml:space="preserve"> </w:t>
       </w:r>
@@ -1548,11 +1546,11 @@
       <w:pPr>
         <w:pStyle w:val="Ttulo3"/>
       </w:pPr>
-      <w:bookmarkStart w:id="10" w:name="_Toc161910346"/>
+      <w:bookmarkStart w:id="9" w:name="_Toc161910346"/>
       <w:r>
         <w:t>Impacto.</w:t>
       </w:r>
-      <w:bookmarkEnd w:id="10"/>
+      <w:bookmarkEnd w:id="9"/>
       <w:r>
         <w:t xml:space="preserve"> </w:t>
       </w:r>
@@ -1575,14 +1573,14 @@
       <w:pPr>
         <w:pStyle w:val="Ttulo3"/>
       </w:pPr>
-      <w:bookmarkStart w:id="11" w:name="_Toc161910347"/>
+      <w:bookmarkStart w:id="10" w:name="_Toc161910347"/>
       <w:r>
         <w:t>Costo de retiro</w:t>
       </w:r>
       <w:r>
         <w:t>.</w:t>
       </w:r>
-      <w:bookmarkEnd w:id="11"/>
+      <w:bookmarkEnd w:id="10"/>
       <w:r>
         <w:t xml:space="preserve"> </w:t>
       </w:r>
@@ -2026,22 +2024,22 @@
       <w:pPr>
         <w:pStyle w:val="Ttulo2"/>
       </w:pPr>
-      <w:bookmarkStart w:id="12" w:name="_Toc161910348"/>
+      <w:bookmarkStart w:id="11" w:name="_Toc161910348"/>
       <w:r>
         <w:lastRenderedPageBreak/>
         <w:t>Definición y valoración de riesgos</w:t>
       </w:r>
-      <w:bookmarkEnd w:id="12"/>
+      <w:bookmarkEnd w:id="11"/>
     </w:p>
     <w:p>
       <w:pPr>
         <w:pStyle w:val="Ttulo3"/>
       </w:pPr>
-      <w:bookmarkStart w:id="13" w:name="_Toc161910349"/>
+      <w:bookmarkStart w:id="12" w:name="_Toc161910349"/>
       <w:r>
         <w:t>Riesgos relacionados con el proyecto</w:t>
       </w:r>
-      <w:bookmarkEnd w:id="13"/>
+      <w:bookmarkEnd w:id="12"/>
     </w:p>
     <w:p/>
     <w:tbl>
@@ -3469,14 +3467,14 @@
       <w:pPr>
         <w:pStyle w:val="Ttulo3"/>
       </w:pPr>
-      <w:bookmarkStart w:id="14" w:name="_Toc161910350"/>
+      <w:bookmarkStart w:id="13" w:name="_Toc161910350"/>
       <w:r>
         <w:t xml:space="preserve">Riesgos relacionados con el </w:t>
       </w:r>
       <w:r>
         <w:t>producto</w:t>
       </w:r>
-      <w:bookmarkEnd w:id="14"/>
+      <w:bookmarkEnd w:id="13"/>
     </w:p>
     <w:p/>
     <w:tbl>
@@ -4884,11 +4882,11 @@
       <w:pPr>
         <w:pStyle w:val="Ttulo3"/>
       </w:pPr>
-      <w:bookmarkStart w:id="15" w:name="_Toc161910351"/>
+      <w:bookmarkStart w:id="14" w:name="_Toc161910351"/>
       <w:r>
         <w:t>Riesgos relacionados con el equipo</w:t>
       </w:r>
-      <w:bookmarkEnd w:id="15"/>
+      <w:bookmarkEnd w:id="14"/>
     </w:p>
     <w:p/>
     <w:tbl>
@@ -6274,7 +6272,7 @@
       <w:pPr>
         <w:pStyle w:val="Ttulo2"/>
       </w:pPr>
-      <w:bookmarkStart w:id="16" w:name="_Toc161910352"/>
+      <w:bookmarkStart w:id="15" w:name="_Toc161910352"/>
       <w:r>
         <w:t>Programa</w:t>
       </w:r>
@@ -6287,7 +6285,7 @@
       <w:r>
         <w:t>y Contingencia</w:t>
       </w:r>
-      <w:bookmarkEnd w:id="16"/>
+      <w:bookmarkEnd w:id="15"/>
       <w:r>
         <w:t xml:space="preserve"> </w:t>
       </w:r>
@@ -6430,7 +6428,13 @@
           </w:tcPr>
           <w:p>
             <w:r>
-              <w:t>Hacer encuestas de satisfacción con el equipo, hacer seguimiento de como se sienten los integrantes.</w:t>
+              <w:t xml:space="preserve">Hacer encuestas de satisfacción con el equipo, hacer seguimiento de </w:t>
+            </w:r>
+            <w:r>
+              <w:t>cómo</w:t>
+            </w:r>
+            <w:r>
+              <w:t xml:space="preserve"> se sienten los integrantes.</w:t>
             </w:r>
           </w:p>
         </w:tc>
@@ -7129,7 +7133,13 @@
           </w:tcPr>
           <w:p>
             <w:r>
-              <w:t>Si se cumplen más del 70 porciento de los requerimientos</w:t>
+              <w:t xml:space="preserve">Si se cumplen más del 70 </w:t>
+            </w:r>
+            <w:r>
+              <w:t>por ciento</w:t>
+            </w:r>
+            <w:r>
+              <w:t xml:space="preserve"> de los requerimientos</w:t>
             </w:r>
             <w:r>
               <w:t xml:space="preserve">, realizar los respectivos cambios para cumplir con la mayor cantidad de requerimientos, en el caso contrario, volver a las versiones en las cuales no se han </w:t>
@@ -7413,7 +7423,7 @@
       <w:pPr>
         <w:pStyle w:val="Ttulo2"/>
       </w:pPr>
-      <w:bookmarkStart w:id="17" w:name="_Toc161910353"/>
+      <w:bookmarkStart w:id="16" w:name="_Toc161910353"/>
       <w:r>
         <w:t>Actividades</w:t>
       </w:r>
@@ -7426,7 +7436,7 @@
       <w:r>
         <w:t xml:space="preserve"> a los riesgos</w:t>
       </w:r>
-      <w:bookmarkEnd w:id="17"/>
+      <w:bookmarkEnd w:id="16"/>
     </w:p>
     <w:bookmarkEnd w:id="0"/>
     <w:p>
@@ -7448,38 +7458,549 @@
         <w:rPr>
           <w:lang w:val="es-MX"/>
         </w:rPr>
-        <w:t>I</w:t>
+        <w:t>Se r</w:t>
       </w:r>
       <w:r>
         <w:rPr>
           <w:lang w:val="es-MX"/>
         </w:rPr>
-        <w:t>ntentar identificar riesgos todo el tiempo</w:t>
+        <w:t>ealizar</w:t>
       </w:r>
       <w:r>
         <w:rPr>
           <w:lang w:val="es-MX"/>
         </w:rPr>
-        <w:t xml:space="preserve">. </w:t>
+        <w:t>án</w:t>
       </w:r>
       <w:r>
         <w:rPr>
           <w:lang w:val="es-MX"/>
         </w:rPr>
-        <w:t xml:space="preserve">Realizar auditorías periódicas del trabajo desarrollado por cada integrante del grupo, revisar los documentos y planes presentados para evitar errores futuros, utilizar estándares de calidad para el desarrollo del producto y para el proceso de gestión </w:t>
+        <w:t xml:space="preserve"> auditorías </w:t>
       </w:r>
       <w:r>
         <w:rPr>
           <w:lang w:val="es-MX"/>
         </w:rPr>
-        <w:t>de este</w:t>
+        <w:t>semanales</w:t>
       </w:r>
       <w:r>
         <w:rPr>
           <w:lang w:val="es-MX"/>
         </w:rPr>
-        <w:t>, evaluar el desempeño de cada integrante, y la satisfacción del mismo. Realizar la planeación lo más acertada posible en cuestiones de tiempo, para evitar fallar en las entregas estipuladas, realizar pruebas y control de defectos al producto mientras se desarrolla, esto con el fin de garantizar la calidad del producto.</w:t>
+        <w:t xml:space="preserve"> del trabajo desarrollado por cad</w:t>
       </w:r>
+      <w:r>
+        <w:rPr>
+          <w:lang w:val="es-MX"/>
+        </w:rPr>
+        <w:t>a integrante del grupo, revisando los riesgos con menor prioridad</w:t>
+      </w:r>
+      <w:r>
+        <w:rPr>
+          <w:lang w:val="es-MX"/>
+        </w:rPr>
+        <w:t>, y especificando las actividades de mitigación que aplican, y que se hizo para evitar el riesgo. Esto se gestionara con una plantilla de la siguiente forma:</w:t>
+      </w:r>
+    </w:p>
+    <w:p>
+      <w:pPr>
+        <w:jc w:val="both"/>
+        <w:rPr>
+          <w:lang w:val="es-MX"/>
+        </w:rPr>
+      </w:pPr>
+    </w:p>
+    <w:tbl>
+      <w:tblPr>
+        <w:tblStyle w:val="Tablaconcuadrcula"/>
+        <w:tblW w:w="0" w:type="auto"/>
+        <w:tblLook w:val="04A0" w:firstRow="1" w:lastRow="0" w:firstColumn="1" w:lastColumn="0" w:noHBand="0" w:noVBand="1"/>
+      </w:tblPr>
+      <w:tblGrid>
+        <w:gridCol w:w="1257"/>
+        <w:gridCol w:w="2105"/>
+        <w:gridCol w:w="839"/>
+        <w:gridCol w:w="4509"/>
+      </w:tblGrid>
+      <w:tr>
+        <w:tc>
+          <w:tcPr>
+            <w:tcW w:w="1271" w:type="dxa"/>
+            <w:tcBorders>
+              <w:bottom w:val="single" w:sz="4" w:space="0" w:color="auto"/>
+            </w:tcBorders>
+            <w:shd w:val="clear" w:color="auto" w:fill="92D050"/>
+          </w:tcPr>
+          <w:p>
+            <w:pPr>
+              <w:jc w:val="both"/>
+              <w:rPr>
+                <w:lang w:val="es-MX"/>
+              </w:rPr>
+            </w:pPr>
+            <w:r>
+              <w:rPr>
+                <w:lang w:val="es-MX"/>
+              </w:rPr>
+              <w:t>Fecha</w:t>
+            </w:r>
+          </w:p>
+        </w:tc>
+        <w:tc>
+          <w:tcPr>
+            <w:tcW w:w="2126" w:type="dxa"/>
+            <w:tcBorders>
+              <w:bottom w:val="single" w:sz="4" w:space="0" w:color="auto"/>
+            </w:tcBorders>
+            <w:shd w:val="clear" w:color="auto" w:fill="92D050"/>
+          </w:tcPr>
+          <w:p>
+            <w:pPr>
+              <w:jc w:val="both"/>
+              <w:rPr>
+                <w:lang w:val="es-MX"/>
+              </w:rPr>
+            </w:pPr>
+            <w:r>
+              <w:rPr>
+                <w:lang w:val="es-MX"/>
+              </w:rPr>
+              <w:t>Encargado</w:t>
+            </w:r>
+          </w:p>
+        </w:tc>
+        <w:tc>
+          <w:tcPr>
+            <w:tcW w:w="709" w:type="dxa"/>
+            <w:tcBorders>
+              <w:bottom w:val="single" w:sz="4" w:space="0" w:color="auto"/>
+            </w:tcBorders>
+            <w:shd w:val="clear" w:color="auto" w:fill="92D050"/>
+          </w:tcPr>
+          <w:p>
+            <w:pPr>
+              <w:jc w:val="both"/>
+              <w:rPr>
+                <w:lang w:val="es-MX"/>
+              </w:rPr>
+            </w:pPr>
+            <w:r>
+              <w:rPr>
+                <w:lang w:val="es-MX"/>
+              </w:rPr>
+              <w:t>Riesgo</w:t>
+            </w:r>
+          </w:p>
+        </w:tc>
+        <w:tc>
+          <w:tcPr>
+            <w:tcW w:w="4604" w:type="dxa"/>
+            <w:tcBorders>
+              <w:bottom w:val="single" w:sz="4" w:space="0" w:color="auto"/>
+            </w:tcBorders>
+            <w:shd w:val="clear" w:color="auto" w:fill="92D050"/>
+          </w:tcPr>
+          <w:p>
+            <w:pPr>
+              <w:jc w:val="both"/>
+              <w:rPr>
+                <w:lang w:val="es-MX"/>
+              </w:rPr>
+            </w:pPr>
+            <w:r>
+              <w:rPr>
+                <w:lang w:val="es-MX"/>
+              </w:rPr>
+              <w:t>Actividad de Mitigación</w:t>
+            </w:r>
+          </w:p>
+        </w:tc>
+      </w:tr>
+      <w:tr>
+        <w:tc>
+          <w:tcPr>
+            <w:tcW w:w="1271" w:type="dxa"/>
+            <w:tcBorders>
+              <w:top w:val="single" w:sz="4" w:space="0" w:color="auto"/>
+            </w:tcBorders>
+          </w:tcPr>
+          <w:p>
+            <w:pPr>
+              <w:jc w:val="both"/>
+              <w:rPr>
+                <w:lang w:val="es-MX"/>
+              </w:rPr>
+            </w:pPr>
+          </w:p>
+        </w:tc>
+        <w:tc>
+          <w:tcPr>
+            <w:tcW w:w="2126" w:type="dxa"/>
+            <w:tcBorders>
+              <w:top w:val="single" w:sz="4" w:space="0" w:color="auto"/>
+            </w:tcBorders>
+          </w:tcPr>
+          <w:p>
+            <w:pPr>
+              <w:jc w:val="both"/>
+              <w:rPr>
+                <w:lang w:val="es-MX"/>
+              </w:rPr>
+            </w:pPr>
+            <w:r>
+              <w:rPr>
+                <w:lang w:val="es-MX"/>
+              </w:rPr>
+              <w:t>Líder</w:t>
+            </w:r>
+            <w:r>
+              <w:rPr>
+                <w:lang w:val="es-MX"/>
+              </w:rPr>
+              <w:t xml:space="preserve"> de equipo</w:t>
+            </w:r>
+          </w:p>
+        </w:tc>
+        <w:tc>
+          <w:tcPr>
+            <w:tcW w:w="709" w:type="dxa"/>
+            <w:tcBorders>
+              <w:top w:val="single" w:sz="4" w:space="0" w:color="auto"/>
+            </w:tcBorders>
+          </w:tcPr>
+          <w:p>
+            <w:pPr>
+              <w:jc w:val="both"/>
+              <w:rPr>
+                <w:lang w:val="es-MX"/>
+              </w:rPr>
+            </w:pPr>
+            <w:r>
+              <w:rPr>
+                <w:lang w:val="es-MX"/>
+              </w:rPr>
+              <w:t>EQ4</w:t>
+            </w:r>
+          </w:p>
+        </w:tc>
+        <w:tc>
+          <w:tcPr>
+            <w:tcW w:w="4604" w:type="dxa"/>
+            <w:tcBorders>
+              <w:top w:val="single" w:sz="4" w:space="0" w:color="auto"/>
+            </w:tcBorders>
+          </w:tcPr>
+          <w:p>
+            <w:pPr>
+              <w:jc w:val="both"/>
+              <w:rPr>
+                <w:lang w:val="es-MX"/>
+              </w:rPr>
+            </w:pPr>
+          </w:p>
+        </w:tc>
+      </w:tr>
+      <w:tr>
+        <w:tc>
+          <w:tcPr>
+            <w:tcW w:w="1271" w:type="dxa"/>
+          </w:tcPr>
+          <w:p>
+            <w:pPr>
+              <w:jc w:val="both"/>
+              <w:rPr>
+                <w:lang w:val="es-MX"/>
+              </w:rPr>
+            </w:pPr>
+          </w:p>
+        </w:tc>
+        <w:tc>
+          <w:tcPr>
+            <w:tcW w:w="2126" w:type="dxa"/>
+          </w:tcPr>
+          <w:p>
+            <w:pPr>
+              <w:jc w:val="both"/>
+              <w:rPr>
+                <w:lang w:val="es-MX"/>
+              </w:rPr>
+            </w:pPr>
+            <w:r>
+              <w:rPr>
+                <w:lang w:val="es-MX"/>
+              </w:rPr>
+              <w:t>Arquitectura-Soporte</w:t>
+            </w:r>
+          </w:p>
+        </w:tc>
+        <w:tc>
+          <w:tcPr>
+            <w:tcW w:w="709" w:type="dxa"/>
+          </w:tcPr>
+          <w:p>
+            <w:pPr>
+              <w:jc w:val="both"/>
+              <w:rPr>
+                <w:lang w:val="es-MX"/>
+              </w:rPr>
+            </w:pPr>
+            <w:r>
+              <w:rPr>
+                <w:lang w:val="es-MX"/>
+              </w:rPr>
+              <w:t>EQ2</w:t>
+            </w:r>
+          </w:p>
+        </w:tc>
+        <w:tc>
+          <w:tcPr>
+            <w:tcW w:w="4604" w:type="dxa"/>
+          </w:tcPr>
+          <w:p>
+            <w:pPr>
+              <w:jc w:val="both"/>
+              <w:rPr>
+                <w:lang w:val="es-MX"/>
+              </w:rPr>
+            </w:pPr>
+          </w:p>
+        </w:tc>
+      </w:tr>
+      <w:tr>
+        <w:tc>
+          <w:tcPr>
+            <w:tcW w:w="1271" w:type="dxa"/>
+          </w:tcPr>
+          <w:p>
+            <w:pPr>
+              <w:jc w:val="both"/>
+              <w:rPr>
+                <w:lang w:val="es-MX"/>
+              </w:rPr>
+            </w:pPr>
+          </w:p>
+        </w:tc>
+        <w:tc>
+          <w:tcPr>
+            <w:tcW w:w="2126" w:type="dxa"/>
+          </w:tcPr>
+          <w:p>
+            <w:pPr>
+              <w:jc w:val="both"/>
+              <w:rPr>
+                <w:lang w:val="es-MX"/>
+              </w:rPr>
+            </w:pPr>
+            <w:r>
+              <w:rPr>
+                <w:lang w:val="es-MX"/>
+              </w:rPr>
+              <w:t xml:space="preserve">Calidad - </w:t>
+            </w:r>
+            <w:r>
+              <w:rPr>
+                <w:lang w:val="es-MX"/>
+              </w:rPr>
+              <w:t>Desarrollo</w:t>
+            </w:r>
+          </w:p>
+        </w:tc>
+        <w:tc>
+          <w:tcPr>
+            <w:tcW w:w="709" w:type="dxa"/>
+          </w:tcPr>
+          <w:p>
+            <w:pPr>
+              <w:jc w:val="both"/>
+              <w:rPr>
+                <w:lang w:val="es-MX"/>
+              </w:rPr>
+            </w:pPr>
+            <w:r>
+              <w:rPr>
+                <w:lang w:val="es-MX"/>
+              </w:rPr>
+              <w:t>PY5</w:t>
+            </w:r>
+          </w:p>
+        </w:tc>
+        <w:tc>
+          <w:tcPr>
+            <w:tcW w:w="4604" w:type="dxa"/>
+          </w:tcPr>
+          <w:p>
+            <w:pPr>
+              <w:jc w:val="both"/>
+              <w:rPr>
+                <w:lang w:val="es-MX"/>
+              </w:rPr>
+            </w:pPr>
+          </w:p>
+        </w:tc>
+      </w:tr>
+      <w:tr>
+        <w:tc>
+          <w:tcPr>
+            <w:tcW w:w="1271" w:type="dxa"/>
+          </w:tcPr>
+          <w:p>
+            <w:pPr>
+              <w:jc w:val="both"/>
+              <w:rPr>
+                <w:lang w:val="es-MX"/>
+              </w:rPr>
+            </w:pPr>
+          </w:p>
+        </w:tc>
+        <w:tc>
+          <w:tcPr>
+            <w:tcW w:w="2126" w:type="dxa"/>
+          </w:tcPr>
+          <w:p>
+            <w:pPr>
+              <w:jc w:val="both"/>
+              <w:rPr>
+                <w:lang w:val="es-MX"/>
+              </w:rPr>
+            </w:pPr>
+            <w:r>
+              <w:rPr>
+                <w:lang w:val="es-MX"/>
+              </w:rPr>
+              <w:t>Líder Desarrollo</w:t>
+            </w:r>
+          </w:p>
+        </w:tc>
+        <w:tc>
+          <w:tcPr>
+            <w:tcW w:w="709" w:type="dxa"/>
+          </w:tcPr>
+          <w:p>
+            <w:pPr>
+              <w:jc w:val="both"/>
+              <w:rPr>
+                <w:lang w:val="es-MX"/>
+              </w:rPr>
+            </w:pPr>
+            <w:r>
+              <w:rPr>
+                <w:lang w:val="es-MX"/>
+              </w:rPr>
+              <w:t>PD1</w:t>
+            </w:r>
+          </w:p>
+        </w:tc>
+        <w:tc>
+          <w:tcPr>
+            <w:tcW w:w="4604" w:type="dxa"/>
+          </w:tcPr>
+          <w:p>
+            <w:pPr>
+              <w:jc w:val="both"/>
+              <w:rPr>
+                <w:lang w:val="es-MX"/>
+              </w:rPr>
+            </w:pPr>
+          </w:p>
+        </w:tc>
+      </w:tr>
+      <w:tr>
+        <w:tc>
+          <w:tcPr>
+            <w:tcW w:w="1271" w:type="dxa"/>
+          </w:tcPr>
+          <w:p>
+            <w:pPr>
+              <w:jc w:val="both"/>
+              <w:rPr>
+                <w:lang w:val="es-MX"/>
+              </w:rPr>
+            </w:pPr>
+          </w:p>
+        </w:tc>
+        <w:tc>
+          <w:tcPr>
+            <w:tcW w:w="2126" w:type="dxa"/>
+          </w:tcPr>
+          <w:p>
+            <w:pPr>
+              <w:jc w:val="both"/>
+              <w:rPr>
+                <w:lang w:val="es-MX"/>
+              </w:rPr>
+            </w:pPr>
+            <w:r>
+              <w:rPr>
+                <w:lang w:val="es-MX"/>
+              </w:rPr>
+              <w:t>Líder</w:t>
+            </w:r>
+            <w:r>
+              <w:rPr>
+                <w:lang w:val="es-MX"/>
+              </w:rPr>
+              <w:t xml:space="preserve"> Soporte</w:t>
+            </w:r>
+          </w:p>
+        </w:tc>
+        <w:tc>
+          <w:tcPr>
+            <w:tcW w:w="709" w:type="dxa"/>
+          </w:tcPr>
+          <w:p>
+            <w:pPr>
+              <w:jc w:val="both"/>
+              <w:rPr>
+                <w:lang w:val="es-MX"/>
+              </w:rPr>
+            </w:pPr>
+            <w:r>
+              <w:rPr>
+                <w:lang w:val="es-MX"/>
+              </w:rPr>
+              <w:t>PY2</w:t>
+            </w:r>
+          </w:p>
+        </w:tc>
+        <w:tc>
+          <w:tcPr>
+            <w:tcW w:w="4604" w:type="dxa"/>
+          </w:tcPr>
+          <w:p>
+            <w:pPr>
+              <w:jc w:val="both"/>
+              <w:rPr>
+                <w:lang w:val="es-MX"/>
+              </w:rPr>
+            </w:pPr>
+          </w:p>
+        </w:tc>
+      </w:tr>
+    </w:tbl>
+    <w:p>
+      <w:pPr>
+        <w:jc w:val="both"/>
+        <w:rPr>
+          <w:lang w:val="es-MX"/>
+        </w:rPr>
+      </w:pPr>
+    </w:p>
+    <w:p>
+      <w:pPr>
+        <w:jc w:val="both"/>
+        <w:rPr>
+          <w:lang w:val="es-MX"/>
+        </w:rPr>
+      </w:pPr>
+    </w:p>
+    <w:p>
+      <w:pPr>
+        <w:jc w:val="both"/>
+        <w:rPr>
+          <w:lang w:val="es-MX"/>
+        </w:rPr>
+      </w:pPr>
     </w:p>
     <w:p>
       <w:pPr>
@@ -7748,7 +8269,16 @@
                 <w:szCs w:val="18"/>
                 <w:lang w:val="es-CO"/>
               </w:rPr>
-              <w:t>Lider Calidad y Arquitectura</w:t>
+              <w:t>Líder</w:t>
+            </w:r>
+            <w:r>
+              <w:rPr>
+                <w:rFonts w:ascii="Arial" w:hAnsi="Arial" w:cs="Arial"/>
+                <w:sz w:val="18"/>
+                <w:szCs w:val="18"/>
+                <w:lang w:val="es-CO"/>
+              </w:rPr>
+              <w:t xml:space="preserve"> Calidad y Arquitectura</w:t>
             </w:r>
           </w:p>
         </w:tc>
@@ -7770,6 +8300,15 @@
                 <w:lang w:val="es-ES"/>
               </w:rPr>
             </w:pPr>
+            <w:r>
+              <w:rPr>
+                <w:rFonts w:ascii="Arial" w:hAnsi="Arial" w:cs="Arial"/>
+                <w:sz w:val="18"/>
+                <w:szCs w:val="18"/>
+                <w:lang w:val="es-ES"/>
+              </w:rPr>
+              <w:t>22/02/2018</w:t>
+            </w:r>
           </w:p>
         </w:tc>
         <w:tc>
@@ -7788,24 +8327,44 @@
                 <w:lang w:val="es-CO"/>
               </w:rPr>
             </w:pPr>
-          </w:p>
-        </w:tc>
-        <w:tc>
-          <w:tcPr>
-            <w:tcW w:w="2526" w:type="dxa"/>
-          </w:tcPr>
-          <w:p>
-            <w:pPr>
-              <w:pStyle w:val="TableText"/>
-              <w:widowControl/>
-              <w:spacing w:before="0" w:after="0"/>
+            <w:r>
               <w:rPr>
                 <w:rFonts w:ascii="Arial" w:hAnsi="Arial" w:cs="Arial"/>
                 <w:sz w:val="18"/>
                 <w:szCs w:val="18"/>
                 <w:lang w:val="es-CO"/>
               </w:rPr>
-            </w:pPr>
+              <w:t xml:space="preserve">Corrección actividades de seguimiento </w:t>
+            </w:r>
+          </w:p>
+        </w:tc>
+        <w:tc>
+          <w:tcPr>
+            <w:tcW w:w="2526" w:type="dxa"/>
+          </w:tcPr>
+          <w:p>
+            <w:pPr>
+              <w:pStyle w:val="TableText"/>
+              <w:widowControl/>
+              <w:spacing w:before="0" w:after="0"/>
+              <w:rPr>
+                <w:rFonts w:ascii="Arial" w:hAnsi="Arial" w:cs="Arial"/>
+                <w:sz w:val="18"/>
+                <w:szCs w:val="18"/>
+                <w:lang w:val="es-CO"/>
+              </w:rPr>
+            </w:pPr>
+            <w:r>
+              <w:rPr>
+                <w:rFonts w:ascii="Arial" w:hAnsi="Arial" w:cs="Arial"/>
+                <w:sz w:val="18"/>
+                <w:szCs w:val="18"/>
+                <w:lang w:val="es-CO"/>
+              </w:rPr>
+              <w:t>Alfredo Calderón</w:t>
+            </w:r>
+            <w:bookmarkStart w:id="17" w:name="_GoBack"/>
+            <w:bookmarkEnd w:id="17"/>
           </w:p>
         </w:tc>
       </w:tr>
@@ -7882,7 +8441,7 @@
         <w:rStyle w:val="Nmerodepgina"/>
         <w:noProof/>
       </w:rPr>
-      <w:t>2</w:t>
+      <w:t>4</w:t>
     </w:r>
     <w:r>
       <w:rPr>

</xml_diff>